<commit_message>
updated V2.0 Developer Guide (added in more features)
</commit_message>
<xml_diff>
--- a/SyncSharpV2.0 Docs/[Team13][V2.0]DeveloperGuide.docx
+++ b/SyncSharpV2.0 Docs/[Team13][V2.0]DeveloperGuide.docx
@@ -3205,15 +3205,7 @@
           <w:sz w:val="24"/>
           <w:szCs w:val="24"/>
         </w:rPr>
-        <w:t>Perform 2-way s</w:t>
-      </w:r>
-      <w:r>
-        <w:rPr>
-          <w:rFonts w:ascii="Cambria" w:hAnsi="Cambria"/>
-          <w:sz w:val="24"/>
-          <w:szCs w:val="24"/>
-        </w:rPr>
-        <w:t>ynchronization between source &amp; target folders</w:t>
+        <w:t>Preview Synchronization tasks</w:t>
       </w:r>
     </w:p>
     <w:p>
@@ -3239,7 +3231,15 @@
           <w:sz w:val="24"/>
           <w:szCs w:val="24"/>
         </w:rPr>
-        <w:t>Set inclusion/exclusion filters</w:t>
+        <w:t>Perform 2-way s</w:t>
+      </w:r>
+      <w:r>
+        <w:rPr>
+          <w:rFonts w:ascii="Cambria" w:hAnsi="Cambria"/>
+          <w:sz w:val="24"/>
+          <w:szCs w:val="24"/>
+        </w:rPr>
+        <w:t>ynchronization between source &amp; target folders</w:t>
       </w:r>
     </w:p>
     <w:p>
@@ -3265,31 +3265,7 @@
           <w:sz w:val="24"/>
           <w:szCs w:val="24"/>
         </w:rPr>
-        <w:t>Backup files</w:t>
-      </w:r>
-      <w:r>
-        <w:rPr>
-          <w:rFonts w:ascii="Cambria" w:hAnsi="Cambria"/>
-          <w:sz w:val="24"/>
-          <w:szCs w:val="24"/>
-        </w:rPr>
-        <w:t xml:space="preserve"> in source </w:t>
-      </w:r>
-      <w:r>
-        <w:rPr>
-          <w:rFonts w:ascii="Cambria" w:hAnsi="Cambria"/>
-          <w:sz w:val="24"/>
-          <w:szCs w:val="24"/>
-        </w:rPr>
-        <w:t xml:space="preserve">folder </w:t>
-      </w:r>
-      <w:r>
-        <w:rPr>
-          <w:rFonts w:ascii="Cambria" w:hAnsi="Cambria"/>
-          <w:sz w:val="24"/>
-          <w:szCs w:val="24"/>
-        </w:rPr>
-        <w:t>to target folder</w:t>
+        <w:t>Set inclusion/exclusion filters</w:t>
       </w:r>
     </w:p>
     <w:p>
@@ -3315,6 +3291,82 @@
           <w:sz w:val="24"/>
           <w:szCs w:val="24"/>
         </w:rPr>
+        <w:t>Backup files</w:t>
+      </w:r>
+      <w:r>
+        <w:rPr>
+          <w:rFonts w:ascii="Cambria" w:hAnsi="Cambria"/>
+          <w:sz w:val="24"/>
+          <w:szCs w:val="24"/>
+        </w:rPr>
+        <w:t xml:space="preserve"> in source </w:t>
+      </w:r>
+      <w:r>
+        <w:rPr>
+          <w:rFonts w:ascii="Cambria" w:hAnsi="Cambria"/>
+          <w:sz w:val="24"/>
+          <w:szCs w:val="24"/>
+        </w:rPr>
+        <w:t xml:space="preserve">folder </w:t>
+      </w:r>
+      <w:r>
+        <w:rPr>
+          <w:rFonts w:ascii="Cambria" w:hAnsi="Cambria"/>
+          <w:sz w:val="24"/>
+          <w:szCs w:val="24"/>
+        </w:rPr>
+        <w:t>to target folder</w:t>
+      </w:r>
+    </w:p>
+    <w:p>
+      <w:pPr>
+        <w:pStyle w:val="ListParagraph"/>
+        <w:numPr>
+          <w:ilvl w:val="0"/>
+          <w:numId w:val="18"/>
+        </w:numPr>
+        <w:tabs>
+          <w:tab w:val="left" w:pos="1335"/>
+        </w:tabs>
+        <w:jc w:val="both"/>
+        <w:rPr>
+          <w:rFonts w:ascii="Cambria" w:hAnsi="Cambria"/>
+          <w:sz w:val="24"/>
+          <w:szCs w:val="24"/>
+        </w:rPr>
+      </w:pPr>
+      <w:r>
+        <w:rPr>
+          <w:rFonts w:ascii="Cambria" w:hAnsi="Cambria"/>
+          <w:sz w:val="24"/>
+          <w:szCs w:val="24"/>
+        </w:rPr>
+        <w:t>Restore a previously backup task</w:t>
+      </w:r>
+    </w:p>
+    <w:p>
+      <w:pPr>
+        <w:pStyle w:val="ListParagraph"/>
+        <w:numPr>
+          <w:ilvl w:val="0"/>
+          <w:numId w:val="18"/>
+        </w:numPr>
+        <w:tabs>
+          <w:tab w:val="left" w:pos="1335"/>
+        </w:tabs>
+        <w:jc w:val="both"/>
+        <w:rPr>
+          <w:rFonts w:ascii="Cambria" w:hAnsi="Cambria"/>
+          <w:sz w:val="24"/>
+          <w:szCs w:val="24"/>
+        </w:rPr>
+      </w:pPr>
+      <w:r>
+        <w:rPr>
+          <w:rFonts w:ascii="Cambria" w:hAnsi="Cambria"/>
+          <w:sz w:val="24"/>
+          <w:szCs w:val="24"/>
+        </w:rPr>
         <w:t>Generate log file after each synchronization operation</w:t>
       </w:r>
     </w:p>
@@ -3358,23 +3410,11 @@
       <w:pPr>
         <w:spacing w:after="0"/>
         <w:rPr>
-          <w:rFonts w:ascii="Cambria" w:hAnsi="Cambria" w:cs="Times New Roman"/>
+          <w:rFonts w:ascii="Cambria" w:hAnsi="Cambria"/>
           <w:b/>
           <w:color w:val="244061" w:themeColor="accent1" w:themeShade="80"/>
-          <w:sz w:val="28"/>
-          <w:szCs w:val="28"/>
-        </w:rPr>
-      </w:pPr>
-    </w:p>
-    <w:p>
-      <w:pPr>
-        <w:spacing w:after="0"/>
-        <w:rPr>
-          <w:rFonts w:ascii="Cambria" w:hAnsi="Cambria" w:cs="Times New Roman"/>
-          <w:b/>
-          <w:color w:val="244061" w:themeColor="accent1" w:themeShade="80"/>
-          <w:sz w:val="28"/>
-          <w:szCs w:val="28"/>
+          <w:sz w:val="24"/>
+          <w:szCs w:val="24"/>
         </w:rPr>
       </w:pPr>
     </w:p>
@@ -3387,7 +3427,7 @@
         </w:numPr>
         <w:spacing w:after="0"/>
         <w:rPr>
-          <w:rFonts w:ascii="Cambria" w:hAnsi="Cambria" w:cs="Times New Roman"/>
+          <w:rFonts w:ascii="Cambria" w:hAnsi="Cambria"/>
           <w:b/>
           <w:color w:val="244061" w:themeColor="accent1" w:themeShade="80"/>
           <w:sz w:val="24"/>
@@ -3396,7 +3436,7 @@
       </w:pPr>
       <w:r>
         <w:rPr>
-          <w:rFonts w:ascii="Cambria" w:hAnsi="Cambria" w:cs="Times New Roman"/>
+          <w:rFonts w:ascii="Cambria" w:hAnsi="Cambria"/>
           <w:b/>
           <w:color w:val="244061" w:themeColor="accent1" w:themeShade="80"/>
           <w:sz w:val="24"/>
@@ -3959,7 +3999,7 @@
         <w:rPr>
           <w:rFonts w:ascii="Cambria" w:hAnsi="Cambria" w:cs="Times New Roman"/>
           <w:b/>
-          <w:color w:val="244061" w:themeColor="accent1" w:themeShade="80"/>
+          <w:color w:val="002060"/>
           <w:sz w:val="32"/>
           <w:szCs w:val="32"/>
         </w:rPr>
@@ -4092,7 +4132,7 @@
           <v:shape id="_x0000_i1025" type="#_x0000_t75" style="width:443.25pt;height:331.5pt" o:ole="">
             <v:imagedata r:id="rId11" o:title=""/>
           </v:shape>
-          <o:OLEObject Type="Embed" ProgID="PowerPoint.Slide.12" ShapeID="_x0000_i1025" DrawAspect="Content" ObjectID="_1332626625" r:id="rId12"/>
+          <o:OLEObject Type="Embed" ProgID="PowerPoint.Slide.12" ShapeID="_x0000_i1025" DrawAspect="Content" ObjectID="_1332627515" r:id="rId12"/>
         </w:object>
       </w:r>
     </w:p>
@@ -5003,7 +5043,7 @@
           <v:shape id="_x0000_i1026" type="#_x0000_t75" style="width:454.5pt;height:330.75pt" o:ole="">
             <v:imagedata r:id="rId15" o:title="" cropbottom="3484f" cropleft="834f" cropright="939f"/>
           </v:shape>
-          <o:OLEObject Type="Embed" ProgID="PowerPoint.Slide.12" ShapeID="_x0000_i1026" DrawAspect="Content" ObjectID="_1332626626" r:id="rId16"/>
+          <o:OLEObject Type="Embed" ProgID="PowerPoint.Slide.12" ShapeID="_x0000_i1026" DrawAspect="Content" ObjectID="_1332627516" r:id="rId16"/>
         </w:object>
       </w:r>
     </w:p>
@@ -5055,7 +5095,7 @@
           <v:shape id="_x0000_i1027" type="#_x0000_t75" style="width:636pt;height:390pt" o:ole="">
             <v:imagedata r:id="rId17" o:title="" cropbottom="6318f"/>
           </v:shape>
-          <o:OLEObject Type="Embed" ProgID="Visio.Drawing.11" ShapeID="_x0000_i1027" DrawAspect="Content" ObjectID="_1332626627" r:id="rId18"/>
+          <o:OLEObject Type="Embed" ProgID="Visio.Drawing.11" ShapeID="_x0000_i1027" DrawAspect="Content" ObjectID="_1332627517" r:id="rId18"/>
         </w:object>
       </w:r>
       <w:r>
@@ -5107,7 +5147,7 @@
             <v:imagedata r:id="rId20" o:title=""/>
             <w10:wrap type="square"/>
           </v:shape>
-          <o:OLEObject Type="Embed" ProgID="Visio.Drawing.11" ShapeID="_x0000_s1093" DrawAspect="Content" ObjectID="_1332626637" r:id="rId21"/>
+          <o:OLEObject Type="Embed" ProgID="Visio.Drawing.11" ShapeID="_x0000_s1093" DrawAspect="Content" ObjectID="_1332627527" r:id="rId21"/>
         </w:pict>
       </w:r>
       <w:r>
@@ -11513,7 +11553,7 @@
     </w:p>
     <w:p>
       <w:pPr>
-        <w:spacing w:line="360" w:lineRule="auto"/>
+        <w:spacing w:after="0"/>
         <w:jc w:val="both"/>
         <w:rPr>
           <w:rFonts w:ascii="Cambria" w:hAnsi="Cambria" w:cs="Times New Roman"/>
@@ -11532,7 +11572,7 @@
     </w:p>
     <w:p>
       <w:pPr>
-        <w:spacing w:line="360" w:lineRule="auto"/>
+        <w:spacing w:after="0"/>
         <w:jc w:val="both"/>
         <w:rPr>
           <w:rFonts w:ascii="Cambria" w:hAnsi="Cambria" w:cs="Times New Roman"/>
@@ -11540,12 +11580,23 @@
           <w:szCs w:val="24"/>
         </w:rPr>
       </w:pPr>
-      <w:r>
+    </w:p>
+    <w:p>
+      <w:pPr>
+        <w:spacing w:after="0"/>
+        <w:jc w:val="both"/>
         <w:rPr>
           <w:rFonts w:ascii="Cambria" w:hAnsi="Cambria" w:cs="Times New Roman"/>
           <w:sz w:val="24"/>
           <w:szCs w:val="24"/>
         </w:rPr>
+      </w:pPr>
+      <w:r>
+        <w:rPr>
+          <w:rFonts w:ascii="Cambria" w:hAnsi="Cambria" w:cs="Times New Roman"/>
+          <w:sz w:val="24"/>
+          <w:szCs w:val="24"/>
+        </w:rPr>
         <w:t>This concept is based heavily on the “C# multi-key generic diction</w:t>
       </w:r>
       <w:r>
@@ -11572,24 +11623,36 @@
         </w:rPr>
         <w:t xml:space="preserve"> with some modifications to be compatible with SyncSharp needs.</w:t>
       </w:r>
+    </w:p>
+    <w:p>
+      <w:pPr>
+        <w:spacing w:after="0"/>
+        <w:jc w:val="both"/>
+        <w:rPr>
+          <w:rFonts w:ascii="Cambria" w:hAnsi="Cambria" w:cs="Times New Roman"/>
+          <w:sz w:val="24"/>
+          <w:szCs w:val="24"/>
+        </w:rPr>
+      </w:pPr>
     </w:p>
     <w:p>
       <w:pPr>
         <w:pStyle w:val="ListParagraph"/>
         <w:numPr>
           <w:ilvl w:val="0"/>
-          <w:numId w:val="25"/>
+          <w:numId w:val="23"/>
         </w:numPr>
-        <w:spacing w:line="360" w:lineRule="auto"/>
-        <w:rPr>
-          <w:rFonts w:ascii="Times New Roman" w:hAnsi="Times New Roman"/>
-          <w:sz w:val="24"/>
-          <w:szCs w:val="24"/>
-        </w:rPr>
-      </w:pPr>
-      <w:r>
-        <w:rPr>
-          <w:rFonts w:ascii="Times New Roman" w:hAnsi="Times New Roman"/>
+        <w:spacing w:after="0"/>
+        <w:jc w:val="both"/>
+        <w:rPr>
+          <w:rFonts w:ascii="Cambria" w:hAnsi="Cambria" w:cs="Times New Roman"/>
+          <w:sz w:val="24"/>
+          <w:szCs w:val="24"/>
+        </w:rPr>
+      </w:pPr>
+      <w:r>
+        <w:rPr>
+          <w:rFonts w:ascii="Cambria" w:hAnsi="Cambria" w:cs="Times New Roman"/>
           <w:sz w:val="24"/>
           <w:szCs w:val="24"/>
         </w:rPr>
@@ -11601,52 +11664,49 @@
         <w:pStyle w:val="ListParagraph"/>
         <w:numPr>
           <w:ilvl w:val="0"/>
-          <w:numId w:val="25"/>
+          <w:numId w:val="23"/>
         </w:numPr>
-        <w:spacing w:line="360" w:lineRule="auto"/>
-        <w:rPr>
-          <w:rFonts w:ascii="Times New Roman" w:hAnsi="Times New Roman"/>
-          <w:sz w:val="24"/>
-          <w:szCs w:val="24"/>
-        </w:rPr>
-      </w:pPr>
-      <w:r>
-        <w:rPr>
-          <w:rFonts w:ascii="Times New Roman" w:hAnsi="Times New Roman"/>
-          <w:sz w:val="24"/>
-          <w:szCs w:val="24"/>
-        </w:rPr>
-        <w:t xml:space="preserve">Secondary key need not be </w:t>
-      </w:r>
-      <w:r>
+        <w:spacing w:after="0"/>
+        <w:jc w:val="both"/>
         <w:rPr>
           <w:rFonts w:ascii="Cambria" w:hAnsi="Cambria" w:cs="Times New Roman"/>
           <w:sz w:val="24"/>
           <w:szCs w:val="24"/>
         </w:rPr>
-        <w:t>unique</w:t>
-      </w:r>
-      <w:r>
-        <w:rPr>
-          <w:rFonts w:ascii="Times New Roman" w:hAnsi="Times New Roman"/>
-          <w:sz w:val="24"/>
-          <w:szCs w:val="24"/>
-        </w:rPr>
-        <w:t xml:space="preserve"> (original implementation must be unique)</w:t>
-      </w:r>
-    </w:p>
-    <w:p>
-      <w:pPr>
-        <w:spacing w:line="240" w:lineRule="auto"/>
-        <w:rPr>
-          <w:rFonts w:ascii="Times New Roman" w:hAnsi="Times New Roman"/>
-          <w:sz w:val="24"/>
-          <w:szCs w:val="24"/>
-        </w:rPr>
-      </w:pPr>
-      <w:r>
-        <w:rPr>
-          <w:rFonts w:ascii="Times New Roman" w:hAnsi="Times New Roman"/>
+      </w:pPr>
+      <w:r>
+        <w:rPr>
+          <w:rFonts w:ascii="Cambria" w:hAnsi="Cambria" w:cs="Times New Roman"/>
+          <w:sz w:val="24"/>
+          <w:szCs w:val="24"/>
+        </w:rPr>
+        <w:t>Secondary key need not be unique (original implementation must be unique)</w:t>
+      </w:r>
+    </w:p>
+    <w:p>
+      <w:pPr>
+        <w:spacing w:after="0"/>
+        <w:jc w:val="both"/>
+        <w:rPr>
+          <w:rFonts w:ascii="Cambria" w:hAnsi="Cambria" w:cs="Times New Roman"/>
+          <w:sz w:val="24"/>
+          <w:szCs w:val="24"/>
+        </w:rPr>
+      </w:pPr>
+    </w:p>
+    <w:p>
+      <w:pPr>
+        <w:spacing w:after="0"/>
+        <w:jc w:val="both"/>
+        <w:rPr>
+          <w:rFonts w:ascii="Cambria" w:hAnsi="Cambria" w:cs="Times New Roman"/>
+          <w:sz w:val="24"/>
+          <w:szCs w:val="24"/>
+        </w:rPr>
+      </w:pPr>
+      <w:r>
+        <w:rPr>
+          <w:rFonts w:ascii="Cambria" w:hAnsi="Cambria" w:cs="Times New Roman"/>
           <w:sz w:val="24"/>
           <w:szCs w:val="24"/>
         </w:rPr>
@@ -11654,7 +11714,7 @@
       </w:r>
       <w:r>
         <w:rPr>
-          <w:rFonts w:ascii="Times New Roman" w:hAnsi="Times New Roman"/>
+          <w:rFonts w:ascii="Cambria" w:hAnsi="Cambria" w:cs="Times New Roman"/>
           <w:sz w:val="24"/>
           <w:szCs w:val="24"/>
         </w:rPr>
@@ -11790,15 +11850,17 @@
     </w:p>
     <w:p>
       <w:pPr>
-        <w:rPr>
-          <w:rFonts w:ascii="Times New Roman" w:hAnsi="Times New Roman"/>
-          <w:sz w:val="24"/>
-          <w:szCs w:val="24"/>
-        </w:rPr>
-      </w:pPr>
-      <w:r>
-        <w:rPr>
-          <w:rFonts w:ascii="Times New Roman" w:hAnsi="Times New Roman"/>
+        <w:spacing w:after="0"/>
+        <w:jc w:val="both"/>
+        <w:rPr>
+          <w:rFonts w:ascii="Cambria" w:hAnsi="Cambria" w:cs="Times New Roman"/>
+          <w:sz w:val="24"/>
+          <w:szCs w:val="24"/>
+        </w:rPr>
+      </w:pPr>
+      <w:r>
+        <w:rPr>
+          <w:rFonts w:ascii="Cambria" w:hAnsi="Cambria" w:cs="Times New Roman"/>
           <w:sz w:val="24"/>
           <w:szCs w:val="24"/>
         </w:rPr>
@@ -11807,21 +11869,22 @@
     </w:p>
     <w:p>
       <w:pPr>
-        <w:rPr>
-          <w:rFonts w:ascii="Times New Roman" w:hAnsi="Times New Roman"/>
-          <w:sz w:val="24"/>
-          <w:szCs w:val="24"/>
-        </w:rPr>
-      </w:pPr>
-      <w:r>
-        <w:rPr>
-          <w:rFonts w:ascii="Times New Roman" w:hAnsi="Times New Roman"/>
-          <w:noProof/>
+        <w:spacing w:after="0"/>
+        <w:jc w:val="both"/>
+        <w:rPr>
+          <w:rFonts w:ascii="Cambria" w:hAnsi="Cambria" w:cs="Times New Roman"/>
+          <w:sz w:val="24"/>
+          <w:szCs w:val="24"/>
+        </w:rPr>
+      </w:pPr>
+      <w:r>
+        <w:rPr>
+          <w:rFonts w:ascii="Cambria" w:hAnsi="Cambria" w:cs="Times New Roman"/>
           <w:sz w:val="24"/>
           <w:szCs w:val="24"/>
         </w:rPr>
         <w:pict>
-          <v:shape id="_x0000_s1138" type="#_x0000_t202" style="position:absolute;margin-left:0;margin-top:13.5pt;width:431.25pt;height:75pt;z-index:251716608;mso-width-relative:margin;mso-height-relative:margin" strokecolor="black [3213]">
+          <v:shape id="_x0000_s1138" type="#_x0000_t202" style="position:absolute;left:0;text-align:left;margin-left:0;margin-top:13.5pt;width:431.25pt;height:75pt;z-index:251716608;mso-width-relative:margin;mso-height-relative:margin" strokecolor="black [3213]">
             <v:textbox>
               <w:txbxContent>
                 <w:p>
@@ -11831,7 +11894,7 @@
                     <w:adjustRightInd w:val="0"/>
                     <w:spacing w:line="240" w:lineRule="auto"/>
                     <w:rPr>
-                      <w:rFonts w:asciiTheme="majorHAnsi" w:hAnsiTheme="majorHAnsi"/>
+                      <w:rFonts w:ascii="Cambria" w:hAnsi="Cambria"/>
                       <w:noProof/>
                       <w:sz w:val="24"/>
                       <w:szCs w:val="24"/>
@@ -11839,27 +11902,17 @@
                   </w:pPr>
                   <w:r>
                     <w:rPr>
-                      <w:rFonts w:asciiTheme="majorHAnsi" w:hAnsiTheme="majorHAnsi"/>
+                      <w:rFonts w:ascii="Cambria" w:hAnsi="Cambria"/>
                       <w:noProof/>
                       <w:color w:val="0000FF"/>
                       <w:sz w:val="24"/>
                       <w:szCs w:val="24"/>
                     </w:rPr>
-                    <w:t xml:space="preserve">    </w:t>
+                    <w:t xml:space="preserve">    private</w:t>
                   </w:r>
                   <w:r>
                     <w:rPr>
-                      <w:rFonts w:asciiTheme="majorHAnsi" w:hAnsiTheme="majorHAnsi"/>
-                      <w:noProof/>
-                      <w:color w:val="0000FF"/>
-                      <w:sz w:val="24"/>
-                      <w:szCs w:val="24"/>
-                    </w:rPr>
-                    <w:t>private</w:t>
-                  </w:r>
-                  <w:r>
-                    <w:rPr>
-                      <w:rFonts w:asciiTheme="majorHAnsi" w:hAnsiTheme="majorHAnsi"/>
+                      <w:rFonts w:ascii="Cambria" w:hAnsi="Cambria"/>
                       <w:noProof/>
                       <w:sz w:val="24"/>
                       <w:szCs w:val="24"/>
@@ -11868,7 +11921,7 @@
                   </w:r>
                   <w:r>
                     <w:rPr>
-                      <w:rFonts w:asciiTheme="majorHAnsi" w:hAnsiTheme="majorHAnsi"/>
+                      <w:rFonts w:ascii="Cambria" w:hAnsi="Cambria"/>
                       <w:noProof/>
                       <w:color w:val="2B91AF"/>
                       <w:sz w:val="24"/>
@@ -11878,7 +11931,7 @@
                   </w:r>
                   <w:r>
                     <w:rPr>
-                      <w:rFonts w:asciiTheme="majorHAnsi" w:hAnsiTheme="majorHAnsi"/>
+                      <w:rFonts w:ascii="Cambria" w:hAnsi="Cambria"/>
                       <w:noProof/>
                       <w:sz w:val="24"/>
                       <w:szCs w:val="24"/>
@@ -11887,7 +11940,7 @@
                   </w:r>
                   <w:r>
                     <w:rPr>
-                      <w:rFonts w:asciiTheme="majorHAnsi" w:hAnsiTheme="majorHAnsi"/>
+                      <w:rFonts w:ascii="Cambria" w:hAnsi="Cambria"/>
                       <w:noProof/>
                       <w:color w:val="0000FF"/>
                       <w:sz w:val="24"/>
@@ -11897,7 +11950,7 @@
                   </w:r>
                   <w:r>
                     <w:rPr>
-                      <w:rFonts w:asciiTheme="majorHAnsi" w:hAnsiTheme="majorHAnsi"/>
+                      <w:rFonts w:ascii="Cambria" w:hAnsi="Cambria"/>
                       <w:noProof/>
                       <w:sz w:val="24"/>
                       <w:szCs w:val="24"/>
@@ -11906,7 +11959,7 @@
                   </w:r>
                   <w:r>
                     <w:rPr>
-                      <w:rFonts w:asciiTheme="majorHAnsi" w:hAnsiTheme="majorHAnsi"/>
+                      <w:rFonts w:ascii="Cambria" w:hAnsi="Cambria"/>
                       <w:noProof/>
                       <w:color w:val="2B91AF"/>
                       <w:sz w:val="24"/>
@@ -11916,7 +11969,7 @@
                   </w:r>
                   <w:r>
                     <w:rPr>
-                      <w:rFonts w:asciiTheme="majorHAnsi" w:hAnsiTheme="majorHAnsi"/>
+                      <w:rFonts w:ascii="Cambria" w:hAnsi="Cambria"/>
                       <w:noProof/>
                       <w:sz w:val="24"/>
                       <w:szCs w:val="24"/>
@@ -11931,7 +11984,7 @@
                     <w:adjustRightInd w:val="0"/>
                     <w:spacing w:line="240" w:lineRule="auto"/>
                     <w:rPr>
-                      <w:rFonts w:asciiTheme="majorHAnsi" w:hAnsiTheme="majorHAnsi"/>
+                      <w:rFonts w:ascii="Cambria" w:hAnsi="Cambria"/>
                       <w:noProof/>
                       <w:sz w:val="24"/>
                       <w:szCs w:val="24"/>
@@ -11939,27 +11992,17 @@
                   </w:pPr>
                   <w:r>
                     <w:rPr>
-                      <w:rFonts w:asciiTheme="majorHAnsi" w:hAnsiTheme="majorHAnsi"/>
+                      <w:rFonts w:ascii="Cambria" w:hAnsi="Cambria"/>
                       <w:noProof/>
                       <w:color w:val="0000FF"/>
                       <w:sz w:val="24"/>
                       <w:szCs w:val="24"/>
                     </w:rPr>
-                    <w:t xml:space="preserve">    </w:t>
+                    <w:t xml:space="preserve">    private</w:t>
                   </w:r>
                   <w:r>
                     <w:rPr>
-                      <w:rFonts w:asciiTheme="majorHAnsi" w:hAnsiTheme="majorHAnsi"/>
-                      <w:noProof/>
-                      <w:color w:val="0000FF"/>
-                      <w:sz w:val="24"/>
-                      <w:szCs w:val="24"/>
-                    </w:rPr>
-                    <w:t>private</w:t>
-                  </w:r>
-                  <w:r>
-                    <w:rPr>
-                      <w:rFonts w:asciiTheme="majorHAnsi" w:hAnsiTheme="majorHAnsi"/>
+                      <w:rFonts w:ascii="Cambria" w:hAnsi="Cambria"/>
                       <w:noProof/>
                       <w:sz w:val="24"/>
                       <w:szCs w:val="24"/>
@@ -11968,7 +12011,7 @@
                   </w:r>
                   <w:r>
                     <w:rPr>
-                      <w:rFonts w:asciiTheme="majorHAnsi" w:hAnsiTheme="majorHAnsi"/>
+                      <w:rFonts w:ascii="Cambria" w:hAnsi="Cambria"/>
                       <w:noProof/>
                       <w:color w:val="2B91AF"/>
                       <w:sz w:val="24"/>
@@ -11978,7 +12021,7 @@
                   </w:r>
                   <w:r>
                     <w:rPr>
-                      <w:rFonts w:asciiTheme="majorHAnsi" w:hAnsiTheme="majorHAnsi"/>
+                      <w:rFonts w:ascii="Cambria" w:hAnsi="Cambria"/>
                       <w:noProof/>
                       <w:sz w:val="24"/>
                       <w:szCs w:val="24"/>
@@ -11987,7 +12030,7 @@
                   </w:r>
                   <w:r>
                     <w:rPr>
-                      <w:rFonts w:asciiTheme="majorHAnsi" w:hAnsiTheme="majorHAnsi"/>
+                      <w:rFonts w:ascii="Cambria" w:hAnsi="Cambria"/>
                       <w:noProof/>
                       <w:color w:val="0000FF"/>
                       <w:sz w:val="24"/>
@@ -11997,7 +12040,7 @@
                   </w:r>
                   <w:r>
                     <w:rPr>
-                      <w:rFonts w:asciiTheme="majorHAnsi" w:hAnsiTheme="majorHAnsi"/>
+                      <w:rFonts w:ascii="Cambria" w:hAnsi="Cambria"/>
                       <w:noProof/>
                       <w:sz w:val="24"/>
                       <w:szCs w:val="24"/>
@@ -12006,7 +12049,7 @@
                   </w:r>
                   <w:r>
                     <w:rPr>
-                      <w:rFonts w:asciiTheme="majorHAnsi" w:hAnsiTheme="majorHAnsi"/>
+                      <w:rFonts w:ascii="Cambria" w:hAnsi="Cambria"/>
                       <w:noProof/>
                       <w:color w:val="2B91AF"/>
                       <w:sz w:val="24"/>
@@ -12016,7 +12059,7 @@
                   </w:r>
                   <w:r>
                     <w:rPr>
-                      <w:rFonts w:asciiTheme="majorHAnsi" w:hAnsiTheme="majorHAnsi"/>
+                      <w:rFonts w:ascii="Cambria" w:hAnsi="Cambria"/>
                       <w:noProof/>
                       <w:sz w:val="24"/>
                       <w:szCs w:val="24"/>
@@ -12028,34 +12071,24 @@
                   <w:pPr>
                     <w:spacing w:line="240" w:lineRule="auto"/>
                     <w:rPr>
-                      <w:rFonts w:ascii="Times New Roman" w:hAnsi="Times New Roman"/>
+                      <w:rFonts w:ascii="Cambria" w:hAnsi="Cambria"/>
                       <w:sz w:val="24"/>
                       <w:szCs w:val="24"/>
                     </w:rPr>
                   </w:pPr>
                   <w:r>
                     <w:rPr>
-                      <w:rFonts w:asciiTheme="majorHAnsi" w:hAnsiTheme="majorHAnsi"/>
+                      <w:rFonts w:ascii="Cambria" w:hAnsi="Cambria"/>
                       <w:noProof/>
                       <w:color w:val="0000FF"/>
                       <w:sz w:val="24"/>
                       <w:szCs w:val="24"/>
                     </w:rPr>
-                    <w:t xml:space="preserve">    </w:t>
+                    <w:t xml:space="preserve">    private</w:t>
                   </w:r>
                   <w:r>
                     <w:rPr>
-                      <w:rFonts w:asciiTheme="majorHAnsi" w:hAnsiTheme="majorHAnsi"/>
-                      <w:noProof/>
-                      <w:color w:val="0000FF"/>
-                      <w:sz w:val="24"/>
-                      <w:szCs w:val="24"/>
-                    </w:rPr>
-                    <w:t>private</w:t>
-                  </w:r>
-                  <w:r>
-                    <w:rPr>
-                      <w:rFonts w:asciiTheme="majorHAnsi" w:hAnsiTheme="majorHAnsi"/>
+                      <w:rFonts w:ascii="Cambria" w:hAnsi="Cambria"/>
                       <w:noProof/>
                       <w:sz w:val="24"/>
                       <w:szCs w:val="24"/>
@@ -12064,7 +12097,7 @@
                   </w:r>
                   <w:r>
                     <w:rPr>
-                      <w:rFonts w:asciiTheme="majorHAnsi" w:hAnsiTheme="majorHAnsi"/>
+                      <w:rFonts w:ascii="Cambria" w:hAnsi="Cambria"/>
                       <w:noProof/>
                       <w:color w:val="2B91AF"/>
                       <w:sz w:val="24"/>
@@ -12074,7 +12107,7 @@
                   </w:r>
                   <w:r>
                     <w:rPr>
-                      <w:rFonts w:asciiTheme="majorHAnsi" w:hAnsiTheme="majorHAnsi"/>
+                      <w:rFonts w:ascii="Cambria" w:hAnsi="Cambria"/>
                       <w:noProof/>
                       <w:sz w:val="24"/>
                       <w:szCs w:val="24"/>
@@ -12083,7 +12116,7 @@
                   </w:r>
                   <w:r>
                     <w:rPr>
-                      <w:rFonts w:asciiTheme="majorHAnsi" w:hAnsiTheme="majorHAnsi"/>
+                      <w:rFonts w:ascii="Cambria" w:hAnsi="Cambria"/>
                       <w:noProof/>
                       <w:color w:val="2B91AF"/>
                       <w:sz w:val="24"/>
@@ -12093,7 +12126,7 @@
                   </w:r>
                   <w:r>
                     <w:rPr>
-                      <w:rFonts w:asciiTheme="majorHAnsi" w:hAnsiTheme="majorHAnsi"/>
+                      <w:rFonts w:ascii="Cambria" w:hAnsi="Cambria"/>
                       <w:noProof/>
                       <w:sz w:val="24"/>
                       <w:szCs w:val="24"/>
@@ -12102,7 +12135,7 @@
                   </w:r>
                   <w:r>
                     <w:rPr>
-                      <w:rFonts w:asciiTheme="majorHAnsi" w:hAnsiTheme="majorHAnsi"/>
+                      <w:rFonts w:ascii="Cambria" w:hAnsi="Cambria"/>
                       <w:noProof/>
                       <w:color w:val="0000FF"/>
                       <w:sz w:val="24"/>
@@ -12112,7 +12145,7 @@
                   </w:r>
                   <w:r>
                     <w:rPr>
-                      <w:rFonts w:asciiTheme="majorHAnsi" w:hAnsiTheme="majorHAnsi"/>
+                      <w:rFonts w:ascii="Cambria" w:hAnsi="Cambria"/>
                       <w:noProof/>
                       <w:sz w:val="24"/>
                       <w:szCs w:val="24"/>
@@ -12121,7 +12154,7 @@
                   </w:r>
                   <w:r>
                     <w:rPr>
-                      <w:rFonts w:asciiTheme="majorHAnsi" w:hAnsiTheme="majorHAnsi"/>
+                      <w:rFonts w:ascii="Cambria" w:hAnsi="Cambria"/>
                       <w:noProof/>
                       <w:color w:val="2B91AF"/>
                       <w:sz w:val="24"/>
@@ -12131,7 +12164,7 @@
                   </w:r>
                   <w:r>
                     <w:rPr>
-                      <w:rFonts w:asciiTheme="majorHAnsi" w:hAnsiTheme="majorHAnsi"/>
+                      <w:rFonts w:ascii="Cambria" w:hAnsi="Cambria"/>
                       <w:noProof/>
                       <w:sz w:val="24"/>
                       <w:szCs w:val="24"/>
@@ -12140,7 +12173,7 @@
                   </w:r>
                   <w:r>
                     <w:rPr>
-                      <w:rFonts w:asciiTheme="majorHAnsi" w:hAnsiTheme="majorHAnsi"/>
+                      <w:rFonts w:ascii="Cambria" w:hAnsi="Cambria"/>
                       <w:noProof/>
                       <w:color w:val="2B91AF"/>
                       <w:sz w:val="24"/>
@@ -12150,7 +12183,7 @@
                   </w:r>
                   <w:r>
                     <w:rPr>
-                      <w:rFonts w:asciiTheme="majorHAnsi" w:hAnsiTheme="majorHAnsi"/>
+                      <w:rFonts w:ascii="Cambria" w:hAnsi="Cambria"/>
                       <w:noProof/>
                       <w:sz w:val="24"/>
                       <w:szCs w:val="24"/>
@@ -12206,7 +12239,7 @@
     </w:p>
     <w:p>
       <w:pPr>
-        <w:spacing w:line="360" w:lineRule="auto"/>
+        <w:spacing w:after="0"/>
         <w:jc w:val="both"/>
         <w:rPr>
           <w:rFonts w:ascii="Cambria" w:hAnsi="Cambria" w:cs="Times New Roman"/>
@@ -12233,7 +12266,7 @@
     </w:p>
     <w:p>
       <w:pPr>
-        <w:spacing w:line="360" w:lineRule="auto"/>
+        <w:spacing w:after="0"/>
         <w:jc w:val="both"/>
         <w:rPr>
           <w:rFonts w:ascii="Cambria" w:hAnsi="Cambria" w:cs="Times New Roman"/>
@@ -12241,31 +12274,61 @@
           <w:szCs w:val="24"/>
         </w:rPr>
       </w:pPr>
-      <w:r>
+    </w:p>
+    <w:p>
+      <w:pPr>
+        <w:spacing w:after="0"/>
+        <w:jc w:val="both"/>
         <w:rPr>
           <w:rFonts w:ascii="Cambria" w:hAnsi="Cambria" w:cs="Times New Roman"/>
           <w:sz w:val="24"/>
           <w:szCs w:val="24"/>
         </w:rPr>
+      </w:pPr>
+      <w:r>
+        <w:rPr>
+          <w:rFonts w:ascii="Cambria" w:hAnsi="Cambria" w:cs="Times New Roman"/>
+          <w:sz w:val="24"/>
+          <w:szCs w:val="24"/>
+        </w:rPr>
+        <w:t>The primary dictionary stores th</w:t>
+      </w:r>
+      <w:r>
+        <w:rPr>
+          <w:rFonts w:ascii="Cambria" w:hAnsi="Cambria" w:cs="Times New Roman"/>
+          <w:sz w:val="24"/>
+          <w:szCs w:val="24"/>
+        </w:rPr>
+        <w:t>e relative path as the key and FileU</w:t>
+      </w:r>
+      <w:r>
+        <w:rPr>
+          <w:rFonts w:ascii="Cambria" w:hAnsi="Cambria" w:cs="Times New Roman"/>
+          <w:sz w:val="24"/>
+          <w:szCs w:val="24"/>
+        </w:rPr>
+        <w:t xml:space="preserve">nit as the value.  The priSub dictionary stores relative path as the key and tag/hashcode as value.  The subPri dictionary stores tag/hashcode as the key and relative path as value.  </w:t>
+      </w:r>
+      <w:r>
+        <w:rPr>
+          <w:rFonts w:ascii="Cambria" w:hAnsi="Cambria" w:cs="Times New Roman"/>
+          <w:sz w:val="24"/>
+          <w:szCs w:val="24"/>
+        </w:rPr>
         <w:lastRenderedPageBreak/>
-        <w:t>The primary dictionary stores th</w:t>
-      </w:r>
-      <w:r>
+        <w:t>Since the secondary key K2 in this case may not always be unique, all relative paths are instead stored as a list.</w:t>
+      </w:r>
+    </w:p>
+    <w:p>
+      <w:pPr>
+        <w:spacing w:after="0"/>
+        <w:jc w:val="both"/>
         <w:rPr>
           <w:rFonts w:ascii="Cambria" w:hAnsi="Cambria" w:cs="Times New Roman"/>
           <w:sz w:val="24"/>
           <w:szCs w:val="24"/>
         </w:rPr>
-        <w:t>e relative path as the key and FileU</w:t>
-      </w:r>
-      <w:r>
-        <w:rPr>
-          <w:rFonts w:ascii="Cambria" w:hAnsi="Cambria" w:cs="Times New Roman"/>
-          <w:sz w:val="24"/>
-          <w:szCs w:val="24"/>
-        </w:rPr>
-        <w:t>nit as the value.  The priSub dictionary stores relative path as the key and tag/hashcode as value.  The subPri dictionary stores tag/hashcode as the key and relative path as value.  Since the secondary key K2 in this case may not always be unique, all relative paths are instead stored as a list.</w:t>
-      </w:r>
+      </w:pPr>
     </w:p>
     <w:p>
       <w:pPr>
@@ -12784,7 +12847,6 @@
                 <w:sz w:val="24"/>
                 <w:szCs w:val="24"/>
               </w:rPr>
-              <w:lastRenderedPageBreak/>
               <w:t>Adds a primary key, value pair with corresponding secondary key into the CustomDictionary object.  This information will be automatically entered into the primary, priSub and subPri dictionaries.</w:t>
             </w:r>
           </w:p>
@@ -12834,6 +12896,7 @@
                 <w:sz w:val="24"/>
                 <w:szCs w:val="24"/>
               </w:rPr>
+              <w:lastRenderedPageBreak/>
               <w:t>p</w:t>
             </w:r>
             <w:r>
@@ -23272,7 +23335,7 @@
           <v:shape id="_x0000_i1028" type="#_x0000_t75" style="width:460.5pt;height:526.5pt" o:ole="">
             <v:imagedata r:id="rId34" o:title=""/>
           </v:shape>
-          <o:OLEObject Type="Embed" ProgID="Visio.Drawing.11" ShapeID="_x0000_i1028" DrawAspect="Content" ObjectID="_1332626628" r:id="rId35"/>
+          <o:OLEObject Type="Embed" ProgID="Visio.Drawing.11" ShapeID="_x0000_i1028" DrawAspect="Content" ObjectID="_1332627518" r:id="rId35"/>
         </w:object>
       </w:r>
     </w:p>
@@ -23292,7 +23355,7 @@
           <v:shape id="_x0000_i1029" type="#_x0000_t75" style="width:409.5pt;height:352.5pt" o:ole="">
             <v:imagedata r:id="rId36" o:title=""/>
           </v:shape>
-          <o:OLEObject Type="Embed" ProgID="Visio.Drawing.11" ShapeID="_x0000_i1029" DrawAspect="Content" ObjectID="_1332626629" r:id="rId37"/>
+          <o:OLEObject Type="Embed" ProgID="Visio.Drawing.11" ShapeID="_x0000_i1029" DrawAspect="Content" ObjectID="_1332627519" r:id="rId37"/>
         </w:object>
       </w:r>
     </w:p>
@@ -23359,7 +23422,7 @@
           <v:shape id="_x0000_i1030" type="#_x0000_t75" style="width:477pt;height:499.5pt" o:ole="">
             <v:imagedata r:id="rId38" o:title=""/>
           </v:shape>
-          <o:OLEObject Type="Embed" ProgID="Visio.Drawing.11" ShapeID="_x0000_i1030" DrawAspect="Content" ObjectID="_1332626630" r:id="rId39"/>
+          <o:OLEObject Type="Embed" ProgID="Visio.Drawing.11" ShapeID="_x0000_i1030" DrawAspect="Content" ObjectID="_1332627520" r:id="rId39"/>
         </w:object>
       </w:r>
     </w:p>
@@ -23379,7 +23442,7 @@
           <v:shape id="_x0000_i1031" type="#_x0000_t75" style="width:6in;height:452.25pt" o:ole="">
             <v:imagedata r:id="rId40" o:title=""/>
           </v:shape>
-          <o:OLEObject Type="Embed" ProgID="Visio.Drawing.11" ShapeID="_x0000_i1031" DrawAspect="Content" ObjectID="_1332626631" r:id="rId41"/>
+          <o:OLEObject Type="Embed" ProgID="Visio.Drawing.11" ShapeID="_x0000_i1031" DrawAspect="Content" ObjectID="_1332627521" r:id="rId41"/>
         </w:object>
       </w:r>
     </w:p>
@@ -23451,7 +23514,7 @@
                 <v:shape id="_x0000_i1032" type="#_x0000_t75" style="width:413.25pt;height:16.5pt" o:ole="">
                   <v:imagedata r:id="rId42" o:title=""/>
                 </v:shape>
-                <o:OLEObject Type="Embed" ProgID="PBrush" ShapeID="_x0000_i1032" DrawAspect="Content" ObjectID="_1332626632" r:id="rId43"/>
+                <o:OLEObject Type="Embed" ProgID="PBrush" ShapeID="_x0000_i1032" DrawAspect="Content" ObjectID="_1332627522" r:id="rId43"/>
               </w:object>
             </w:r>
           </w:p>
@@ -23572,7 +23635,7 @@
                 <v:shape id="_x0000_i1033" type="#_x0000_t75" style="width:150pt;height:15.75pt" o:ole="">
                   <v:imagedata r:id="rId44" o:title=""/>
                 </v:shape>
-                <o:OLEObject Type="Embed" ProgID="PBrush" ShapeID="_x0000_i1033" DrawAspect="Content" ObjectID="_1332626633" r:id="rId45"/>
+                <o:OLEObject Type="Embed" ProgID="PBrush" ShapeID="_x0000_i1033" DrawAspect="Content" ObjectID="_1332627523" r:id="rId45"/>
               </w:object>
             </w:r>
           </w:p>
@@ -23701,7 +23764,7 @@
                 <v:shape id="_x0000_i1034" type="#_x0000_t75" style="width:6in;height:12.75pt" o:ole="">
                   <v:imagedata r:id="rId46" o:title=""/>
                 </v:shape>
-                <o:OLEObject Type="Embed" ProgID="PBrush" ShapeID="_x0000_i1034" DrawAspect="Content" ObjectID="_1332626634" r:id="rId47"/>
+                <o:OLEObject Type="Embed" ProgID="PBrush" ShapeID="_x0000_i1034" DrawAspect="Content" ObjectID="_1332627524" r:id="rId47"/>
               </w:object>
             </w:r>
           </w:p>
@@ -23819,7 +23882,7 @@
                 <v:shape id="_x0000_i1035" type="#_x0000_t75" style="width:431.25pt;height:10.5pt" o:ole="">
                   <v:imagedata r:id="rId48" o:title=""/>
                 </v:shape>
-                <o:OLEObject Type="Embed" ProgID="PBrush" ShapeID="_x0000_i1035" DrawAspect="Content" ObjectID="_1332626635" r:id="rId49"/>
+                <o:OLEObject Type="Embed" ProgID="PBrush" ShapeID="_x0000_i1035" DrawAspect="Content" ObjectID="_1332627525" r:id="rId49"/>
               </w:object>
             </w:r>
           </w:p>
@@ -23937,7 +24000,7 @@
                 <v:shape id="_x0000_i1036" type="#_x0000_t75" style="width:273pt;height:15.75pt" o:ole="">
                   <v:imagedata r:id="rId50" o:title=""/>
                 </v:shape>
-                <o:OLEObject Type="Embed" ProgID="PBrush" ShapeID="_x0000_i1036" DrawAspect="Content" ObjectID="_1332626636" r:id="rId51"/>
+                <o:OLEObject Type="Embed" ProgID="PBrush" ShapeID="_x0000_i1036" DrawAspect="Content" ObjectID="_1332627526" r:id="rId51"/>
               </w:object>
             </w:r>
           </w:p>
@@ -25783,7 +25846,7 @@
               <w:sz w:val="24"/>
               <w:szCs w:val="24"/>
             </w:rPr>
-            <w:t>7</w:t>
+            <w:t>4</w:t>
           </w:r>
           <w:r>
             <w:rPr>
@@ -26068,7 +26131,7 @@
               <w:sz w:val="24"/>
               <w:szCs w:val="24"/>
             </w:rPr>
-            <w:t>23</w:t>
+            <w:t>37</w:t>
           </w:r>
           <w:r>
             <w:rPr>
@@ -26369,7 +26432,7 @@
         <v:path o:extrusionok="f" gradientshapeok="t" o:connecttype="rect"/>
         <o:lock v:ext="edit" aspectratio="t"/>
       </v:shapetype>
-      <v:shape id="_x0000_i1059" type="#_x0000_t75" style="width:11.25pt;height:11.25pt" o:bullet="t">
+      <v:shape id="_x0000_i1043" type="#_x0000_t75" style="width:11.25pt;height:11.25pt" o:bullet="t">
         <v:imagedata r:id="rId1" o:title="mso80EC"/>
       </v:shape>
     </w:pict>
@@ -27082,7 +27145,7 @@
   <w:abstractNum w:abstractNumId="6">
     <w:nsid w:val="188F6AF2"/>
     <w:multiLevelType w:val="hybridMultilevel"/>
-    <w:tmpl w:val="0E60BAE6"/>
+    <w:tmpl w:val="6C267F64"/>
     <w:lvl w:ilvl="0" w:tplc="48090001">
       <w:start w:val="1"/>
       <w:numFmt w:val="bullet"/>
@@ -34006,7 +34069,7 @@
 </file>
 
 <file path=customXml/itemProps2.xml><?xml version="1.0" encoding="utf-8"?>
-<ds:datastoreItem xmlns:ds="http://schemas.openxmlformats.org/officeDocument/2006/customXml" ds:itemID="{797AECD9-BF8E-4388-888D-F8D72F2A46E5}">
+<ds:datastoreItem xmlns:ds="http://schemas.openxmlformats.org/officeDocument/2006/customXml" ds:itemID="{C2D8699D-3902-4387-9EA3-65573EAD0FA7}">
   <ds:schemaRefs>
     <ds:schemaRef ds:uri="http://schemas.openxmlformats.org/officeDocument/2006/bibliography"/>
   </ds:schemaRefs>

</xml_diff>

<commit_message>
Updated V2.0 Developer Guide (format)
</commit_message>
<xml_diff>
--- a/SyncSharpV2.0 Docs/[Team13][V2.0]DeveloperGuide.docx
+++ b/SyncSharpV2.0 Docs/[Team13][V2.0]DeveloperGuide.docx
@@ -4132,7 +4132,7 @@
           <v:shape id="_x0000_i1025" type="#_x0000_t75" style="width:443.25pt;height:331.5pt" o:ole="">
             <v:imagedata r:id="rId11" o:title=""/>
           </v:shape>
-          <o:OLEObject Type="Embed" ProgID="PowerPoint.Slide.12" ShapeID="_x0000_i1025" DrawAspect="Content" ObjectID="_1332627515" r:id="rId12"/>
+          <o:OLEObject Type="Embed" ProgID="PowerPoint.Slide.12" ShapeID="_x0000_i1025" DrawAspect="Content" ObjectID="_1332628473" r:id="rId12"/>
         </w:object>
       </w:r>
     </w:p>
@@ -5043,7 +5043,7 @@
           <v:shape id="_x0000_i1026" type="#_x0000_t75" style="width:454.5pt;height:330.75pt" o:ole="">
             <v:imagedata r:id="rId15" o:title="" cropbottom="3484f" cropleft="834f" cropright="939f"/>
           </v:shape>
-          <o:OLEObject Type="Embed" ProgID="PowerPoint.Slide.12" ShapeID="_x0000_i1026" DrawAspect="Content" ObjectID="_1332627516" r:id="rId16"/>
+          <o:OLEObject Type="Embed" ProgID="PowerPoint.Slide.12" ShapeID="_x0000_i1026" DrawAspect="Content" ObjectID="_1332628474" r:id="rId16"/>
         </w:object>
       </w:r>
     </w:p>
@@ -5095,7 +5095,7 @@
           <v:shape id="_x0000_i1027" type="#_x0000_t75" style="width:636pt;height:390pt" o:ole="">
             <v:imagedata r:id="rId17" o:title="" cropbottom="6318f"/>
           </v:shape>
-          <o:OLEObject Type="Embed" ProgID="Visio.Drawing.11" ShapeID="_x0000_i1027" DrawAspect="Content" ObjectID="_1332627517" r:id="rId18"/>
+          <o:OLEObject Type="Embed" ProgID="Visio.Drawing.11" ShapeID="_x0000_i1027" DrawAspect="Content" ObjectID="_1332628475" r:id="rId18"/>
         </w:object>
       </w:r>
       <w:r>
@@ -5147,7 +5147,7 @@
             <v:imagedata r:id="rId20" o:title=""/>
             <w10:wrap type="square"/>
           </v:shape>
-          <o:OLEObject Type="Embed" ProgID="Visio.Drawing.11" ShapeID="_x0000_s1093" DrawAspect="Content" ObjectID="_1332627527" r:id="rId21"/>
+          <o:OLEObject Type="Embed" ProgID="Visio.Drawing.11" ShapeID="_x0000_s1093" DrawAspect="Content" ObjectID="_1332628485" r:id="rId21"/>
         </w:pict>
       </w:r>
       <w:r>
@@ -14688,6 +14688,33 @@
     </w:p>
     <w:p>
       <w:pPr>
+        <w:rPr>
+          <w:rFonts w:asciiTheme="majorHAnsi" w:hAnsiTheme="majorHAnsi"/>
+          <w:b/>
+          <w:i/>
+          <w:color w:val="17365D" w:themeColor="text2" w:themeShade="BF"/>
+          <w:sz w:val="24"/>
+          <w:szCs w:val="24"/>
+          <w:u w:val="single"/>
+          <w:lang w:val="en-SG"/>
+        </w:rPr>
+      </w:pPr>
+      <w:r>
+        <w:rPr>
+          <w:rFonts w:asciiTheme="majorHAnsi" w:hAnsiTheme="majorHAnsi"/>
+          <w:b/>
+          <w:i/>
+          <w:color w:val="17365D" w:themeColor="text2" w:themeShade="BF"/>
+          <w:sz w:val="24"/>
+          <w:szCs w:val="24"/>
+          <w:u w:val="single"/>
+          <w:lang w:val="en-SG"/>
+        </w:rPr>
+        <w:br w:type="page"/>
+      </w:r>
+    </w:p>
+    <w:p>
+      <w:pPr>
         <w:tabs>
           <w:tab w:val="left" w:pos="7260"/>
         </w:tabs>
@@ -14713,6 +14740,7 @@
           <w:u w:val="single"/>
           <w:lang w:val="en-SG"/>
         </w:rPr>
+        <w:lastRenderedPageBreak/>
         <w:t>Determine</w:t>
       </w:r>
       <w:r>
@@ -14917,7 +14945,6 @@
           <w:szCs w:val="24"/>
           <w:lang w:val="en-SG"/>
         </w:rPr>
-        <w:lastRenderedPageBreak/>
         <w:t>Else the following check is done to determine if a file is modified or clean:</w:t>
       </w:r>
     </w:p>
@@ -23322,8 +23349,6 @@
     </w:p>
     <w:p>
       <w:pPr>
-        <w:pStyle w:val="ListParagraph"/>
-        <w:jc w:val="center"/>
         <w:rPr>
           <w:rFonts w:asciiTheme="majorHAnsi" w:hAnsiTheme="majorHAnsi"/>
           <w:sz w:val="24"/>
@@ -23335,7 +23360,7 @@
           <v:shape id="_x0000_i1028" type="#_x0000_t75" style="width:460.5pt;height:526.5pt" o:ole="">
             <v:imagedata r:id="rId34" o:title=""/>
           </v:shape>
-          <o:OLEObject Type="Embed" ProgID="Visio.Drawing.11" ShapeID="_x0000_i1028" DrawAspect="Content" ObjectID="_1332627518" r:id="rId35"/>
+          <o:OLEObject Type="Embed" ProgID="Visio.Drawing.11" ShapeID="_x0000_i1028" DrawAspect="Content" ObjectID="_1332628476" r:id="rId35"/>
         </w:object>
       </w:r>
     </w:p>
@@ -23352,10 +23377,10 @@
       </w:pPr>
       <w:r>
         <w:object w:dxaOrig="7541" w:dyaOrig="6491">
-          <v:shape id="_x0000_i1029" type="#_x0000_t75" style="width:409.5pt;height:352.5pt" o:ole="">
+          <v:shape id="_x0000_i1035" type="#_x0000_t75" style="width:409.5pt;height:352.5pt" o:ole="">
             <v:imagedata r:id="rId36" o:title=""/>
           </v:shape>
-          <o:OLEObject Type="Embed" ProgID="Visio.Drawing.11" ShapeID="_x0000_i1029" DrawAspect="Content" ObjectID="_1332627519" r:id="rId37"/>
+          <o:OLEObject Type="Embed" ProgID="Visio.Drawing.11" ShapeID="_x0000_i1035" DrawAspect="Content" ObjectID="_1332628477" r:id="rId37"/>
         </w:object>
       </w:r>
     </w:p>
@@ -23394,35 +23419,12 @@
           <w:szCs w:val="24"/>
         </w:rPr>
       </w:pPr>
-    </w:p>
-    <w:p>
-      <w:pPr>
-        <w:rPr>
-          <w:rFonts w:ascii="Cambria" w:hAnsi="Cambria"/>
-          <w:b/>
-          <w:color w:val="244061"/>
-          <w:sz w:val="24"/>
-          <w:szCs w:val="24"/>
-        </w:rPr>
-      </w:pPr>
-    </w:p>
-    <w:p>
-      <w:pPr>
-        <w:jc w:val="center"/>
-        <w:rPr>
-          <w:rFonts w:ascii="Cambria" w:hAnsi="Cambria"/>
-          <w:b/>
-          <w:color w:val="244061"/>
-          <w:sz w:val="24"/>
-          <w:szCs w:val="24"/>
-        </w:rPr>
-      </w:pPr>
       <w:r>
         <w:object w:dxaOrig="11560" w:dyaOrig="12106">
-          <v:shape id="_x0000_i1030" type="#_x0000_t75" style="width:477pt;height:499.5pt" o:ole="">
+          <v:shape id="_x0000_i1036" type="#_x0000_t75" style="width:477pt;height:499.5pt" o:ole="">
             <v:imagedata r:id="rId38" o:title=""/>
           </v:shape>
-          <o:OLEObject Type="Embed" ProgID="Visio.Drawing.11" ShapeID="_x0000_i1030" DrawAspect="Content" ObjectID="_1332627520" r:id="rId39"/>
+          <o:OLEObject Type="Embed" ProgID="Visio.Drawing.11" ShapeID="_x0000_i1036" DrawAspect="Content" ObjectID="_1332628478" r:id="rId39"/>
         </w:object>
       </w:r>
     </w:p>
@@ -23439,10 +23441,10 @@
       </w:pPr>
       <w:r>
         <w:object w:dxaOrig="11248" w:dyaOrig="11779">
-          <v:shape id="_x0000_i1031" type="#_x0000_t75" style="width:6in;height:452.25pt" o:ole="">
+          <v:shape id="_x0000_i1029" type="#_x0000_t75" style="width:6in;height:452.25pt" o:ole="">
             <v:imagedata r:id="rId40" o:title=""/>
           </v:shape>
-          <o:OLEObject Type="Embed" ProgID="Visio.Drawing.11" ShapeID="_x0000_i1031" DrawAspect="Content" ObjectID="_1332627521" r:id="rId41"/>
+          <o:OLEObject Type="Embed" ProgID="Visio.Drawing.11" ShapeID="_x0000_i1029" DrawAspect="Content" ObjectID="_1332628479" r:id="rId41"/>
         </w:object>
       </w:r>
     </w:p>
@@ -23475,6 +23477,28 @@
           <w:sz w:val="24"/>
           <w:szCs w:val="24"/>
         </w:rPr>
+        <w:br w:type="page"/>
+      </w:r>
+    </w:p>
+    <w:p>
+      <w:pPr>
+        <w:rPr>
+          <w:rFonts w:ascii="Cambria" w:hAnsi="Cambria"/>
+          <w:b/>
+          <w:color w:val="244061"/>
+          <w:sz w:val="24"/>
+          <w:szCs w:val="24"/>
+        </w:rPr>
+      </w:pPr>
+      <w:r>
+        <w:rPr>
+          <w:rFonts w:ascii="Cambria" w:hAnsi="Cambria"/>
+          <w:b/>
+          <w:color w:val="244061"/>
+          <w:sz w:val="24"/>
+          <w:szCs w:val="24"/>
+        </w:rPr>
+        <w:lastRenderedPageBreak/>
         <w:t>Activity 1: Backup source</w:t>
       </w:r>
     </w:p>
@@ -23511,10 +23535,10 @@
                 <w:color w:val="auto"/>
               </w:rPr>
               <w:object w:dxaOrig="8265" w:dyaOrig="330">
-                <v:shape id="_x0000_i1032" type="#_x0000_t75" style="width:413.25pt;height:16.5pt" o:ole="">
+                <v:shape id="_x0000_i1030" type="#_x0000_t75" style="width:413.25pt;height:16.5pt" o:ole="">
                   <v:imagedata r:id="rId42" o:title=""/>
                 </v:shape>
-                <o:OLEObject Type="Embed" ProgID="PBrush" ShapeID="_x0000_i1032" DrawAspect="Content" ObjectID="_1332627522" r:id="rId43"/>
+                <o:OLEObject Type="Embed" ProgID="PBrush" ShapeID="_x0000_i1030" DrawAspect="Content" ObjectID="_1332628480" r:id="rId43"/>
               </w:object>
             </w:r>
           </w:p>
@@ -23595,7 +23619,6 @@
           <w:sz w:val="24"/>
           <w:szCs w:val="24"/>
         </w:rPr>
-        <w:lastRenderedPageBreak/>
         <w:t>Activity 2: Sync with metadata</w:t>
       </w:r>
     </w:p>
@@ -23632,10 +23655,10 @@
                 <w:color w:val="auto"/>
               </w:rPr>
               <w:object w:dxaOrig="3000" w:dyaOrig="315">
-                <v:shape id="_x0000_i1033" type="#_x0000_t75" style="width:150pt;height:15.75pt" o:ole="">
+                <v:shape id="_x0000_i1031" type="#_x0000_t75" style="width:150pt;height:15.75pt" o:ole="">
                   <v:imagedata r:id="rId44" o:title=""/>
                 </v:shape>
-                <o:OLEObject Type="Embed" ProgID="PBrush" ShapeID="_x0000_i1033" DrawAspect="Content" ObjectID="_1332627523" r:id="rId45"/>
+                <o:OLEObject Type="Embed" ProgID="PBrush" ShapeID="_x0000_i1031" DrawAspect="Content" ObjectID="_1332628481" r:id="rId45"/>
               </w:object>
             </w:r>
           </w:p>
@@ -23761,10 +23784,10 @@
                 <w:color w:val="auto"/>
               </w:rPr>
               <w:object w:dxaOrig="10440" w:dyaOrig="315">
-                <v:shape id="_x0000_i1034" type="#_x0000_t75" style="width:6in;height:12.75pt" o:ole="">
+                <v:shape id="_x0000_i1032" type="#_x0000_t75" style="width:6in;height:12.75pt" o:ole="">
                   <v:imagedata r:id="rId46" o:title=""/>
                 </v:shape>
-                <o:OLEObject Type="Embed" ProgID="PBrush" ShapeID="_x0000_i1034" DrawAspect="Content" ObjectID="_1332627524" r:id="rId47"/>
+                <o:OLEObject Type="Embed" ProgID="PBrush" ShapeID="_x0000_i1032" DrawAspect="Content" ObjectID="_1332628482" r:id="rId47"/>
               </w:object>
             </w:r>
           </w:p>
@@ -23879,10 +23902,10 @@
                 <w:color w:val="auto"/>
               </w:rPr>
               <w:object w:dxaOrig="13155" w:dyaOrig="330">
-                <v:shape id="_x0000_i1035" type="#_x0000_t75" style="width:431.25pt;height:10.5pt" o:ole="">
+                <v:shape id="_x0000_i1033" type="#_x0000_t75" style="width:431.25pt;height:10.5pt" o:ole="">
                   <v:imagedata r:id="rId48" o:title=""/>
                 </v:shape>
-                <o:OLEObject Type="Embed" ProgID="PBrush" ShapeID="_x0000_i1035" DrawAspect="Content" ObjectID="_1332627525" r:id="rId49"/>
+                <o:OLEObject Type="Embed" ProgID="PBrush" ShapeID="_x0000_i1033" DrawAspect="Content" ObjectID="_1332628483" r:id="rId49"/>
               </w:object>
             </w:r>
           </w:p>
@@ -23997,10 +24020,10 @@
                 <w:color w:val="auto"/>
               </w:rPr>
               <w:object w:dxaOrig="5460" w:dyaOrig="315">
-                <v:shape id="_x0000_i1036" type="#_x0000_t75" style="width:273pt;height:15.75pt" o:ole="">
+                <v:shape id="_x0000_i1034" type="#_x0000_t75" style="width:273pt;height:15.75pt" o:ole="">
                   <v:imagedata r:id="rId50" o:title=""/>
                 </v:shape>
-                <o:OLEObject Type="Embed" ProgID="PBrush" ShapeID="_x0000_i1036" DrawAspect="Content" ObjectID="_1332627526" r:id="rId51"/>
+                <o:OLEObject Type="Embed" ProgID="PBrush" ShapeID="_x0000_i1034" DrawAspect="Content" ObjectID="_1332628484" r:id="rId51"/>
               </w:object>
             </w:r>
           </w:p>
@@ -25846,7 +25869,7 @@
               <w:sz w:val="24"/>
               <w:szCs w:val="24"/>
             </w:rPr>
-            <w:t>4</w:t>
+            <w:t>7</w:t>
           </w:r>
           <w:r>
             <w:rPr>
@@ -26432,7 +26455,7 @@
         <v:path o:extrusionok="f" gradientshapeok="t" o:connecttype="rect"/>
         <o:lock v:ext="edit" aspectratio="t"/>
       </v:shapetype>
-      <v:shape id="_x0000_i1043" type="#_x0000_t75" style="width:11.25pt;height:11.25pt" o:bullet="t">
+      <v:shape id="_x0000_i1027" type="#_x0000_t75" style="width:11.25pt;height:11.25pt" o:bullet="t">
         <v:imagedata r:id="rId1" o:title="mso80EC"/>
       </v:shape>
     </w:pict>
@@ -34069,7 +34092,7 @@
 </file>
 
 <file path=customXml/itemProps2.xml><?xml version="1.0" encoding="utf-8"?>
-<ds:datastoreItem xmlns:ds="http://schemas.openxmlformats.org/officeDocument/2006/customXml" ds:itemID="{C2D8699D-3902-4387-9EA3-65573EAD0FA7}">
+<ds:datastoreItem xmlns:ds="http://schemas.openxmlformats.org/officeDocument/2006/customXml" ds:itemID="{692809B2-71E6-4C50-B877-01C684FEC88C}">
   <ds:schemaRefs>
     <ds:schemaRef ds:uri="http://schemas.openxmlformats.org/officeDocument/2006/bibliography"/>
   </ds:schemaRefs>

</xml_diff>